<commit_message>
EOG working on saccade latency.
Signed-off-by: John Maunsell <maunsell@uchicago.edu>
</commit_message>
<xml_diff>
--- a/EOG/EOG Guide.docx
+++ b/EOG/EOG Guide.docx
@@ -69,43 +69,8 @@
           <w:sz w:val="20"/>
           <w:szCs w:val="20"/>
         </w:rPr>
-        <w:t>Move filte</w:t>
-      </w:r>
-      <w:r>
-        <w:rPr>
-          <w:rFonts w:ascii="Arial" w:hAnsi="Arial" w:cs="Arial"/>
-          <w:b/>
-          <w:i/>
-          <w:sz w:val="20"/>
-          <w:szCs w:val="20"/>
-        </w:rPr>
-        <w:t>r width above saccade threshold, put new image in guide</w:t>
-      </w:r>
-    </w:p>
-    <w:p>
-      <w:pPr>
-        <w:spacing w:after="120"/>
-        <w:jc w:val="both"/>
-        <w:rPr>
-          <w:rFonts w:ascii="Arial" w:hAnsi="Arial" w:cs="Arial"/>
-          <w:b/>
-          <w:i/>
-          <w:sz w:val="20"/>
-          <w:szCs w:val="20"/>
-        </w:rPr>
-      </w:pPr>
-      <w:r>
-        <w:rPr>
-          <w:rFonts w:ascii="Arial" w:hAnsi="Arial" w:cs="Arial"/>
-          <w:b/>
-          <w:i/>
-          <w:sz w:val="20"/>
-          <w:szCs w:val="20"/>
-        </w:rPr>
-        <w:t>Save/Load data button.</w:t>
-      </w:r>
-      <w:bookmarkStart w:id="0" w:name="_GoBack"/>
-      <w:bookmarkEnd w:id="0"/>
+        <w:t>Update Save/Load in CT to be object based.</w:t>
+      </w:r>
     </w:p>
     <w:p>
       <w:pPr>
@@ -159,78 +124,6 @@
         </w:rPr>
         <w:t xml:space="preserve"> </w:t>
       </w:r>
-      <w:r>
-        <w:rPr>
-          <w:rFonts w:ascii="Arial" w:hAnsi="Arial" w:cs="Arial"/>
-          <w:sz w:val="20"/>
-          <w:szCs w:val="20"/>
-        </w:rPr>
-        <w:t xml:space="preserve">In this lab, you will explore the Weber-Fechner law by measuring your visual contrast increment threshold on different background contrasts. </w:t>
-      </w:r>
-      <w:r>
-        <w:rPr>
-          <w:rFonts w:ascii="Arial" w:hAnsi="Arial" w:cs="Arial"/>
-          <w:sz w:val="20"/>
-          <w:szCs w:val="20"/>
-        </w:rPr>
-        <w:t xml:space="preserve">You will collect a substantial psychophysical data set that will allow you to quantitatively assess the relationship between background contrast and </w:t>
-      </w:r>
-      <w:r>
-        <w:rPr>
-          <w:rFonts w:ascii="Arial" w:hAnsi="Arial" w:cs="Arial"/>
-          <w:sz w:val="20"/>
-          <w:szCs w:val="20"/>
-        </w:rPr>
-        <w:t>contrast increment threshold. You will gain experience with challenges of obtaining high-quality threshold-level</w:t>
-      </w:r>
-      <w:r>
-        <w:rPr>
-          <w:rFonts w:ascii="Arial" w:hAnsi="Arial" w:cs="Arial"/>
-          <w:sz w:val="20"/>
-          <w:szCs w:val="20"/>
-        </w:rPr>
-        <w:t xml:space="preserve"> behavioral performance, and intuition </w:t>
-      </w:r>
-      <w:r>
-        <w:rPr>
-          <w:rFonts w:ascii="Arial" w:hAnsi="Arial" w:cs="Arial"/>
-          <w:sz w:val="20"/>
-          <w:szCs w:val="20"/>
-        </w:rPr>
-        <w:t>for</w:t>
-      </w:r>
-      <w:r>
-        <w:rPr>
-          <w:rFonts w:ascii="Arial" w:hAnsi="Arial" w:cs="Arial"/>
-          <w:sz w:val="20"/>
-          <w:szCs w:val="20"/>
-        </w:rPr>
-        <w:t xml:space="preserve"> the number of trials needed for reliable measurement of binomial variables. This lab will also introduce you to the </w:t>
-      </w:r>
-      <w:r>
-        <w:rPr>
-          <w:rFonts w:ascii="Arial" w:hAnsi="Arial" w:cs="Arial"/>
-          <w:sz w:val="20"/>
-          <w:szCs w:val="20"/>
-        </w:rPr>
-        <w:t>process</w:t>
-      </w:r>
-      <w:r>
-        <w:rPr>
-          <w:rFonts w:ascii="Arial" w:hAnsi="Arial" w:cs="Arial"/>
-          <w:sz w:val="20"/>
-          <w:szCs w:val="20"/>
-        </w:rPr>
-        <w:t xml:space="preserve"> of preparing a </w:t>
-      </w:r>
-      <w:r>
-        <w:rPr>
-          <w:rFonts w:ascii="Arial" w:hAnsi="Arial" w:cs="Arial"/>
-          <w:sz w:val="20"/>
-          <w:szCs w:val="20"/>
-        </w:rPr>
-        <w:t>well-formulated lab report.</w:t>
-      </w:r>
     </w:p>
     <w:p>
       <w:pPr>
@@ -260,14 +153,6 @@
         </w:rPr>
         <w:t xml:space="preserve"> </w:t>
       </w:r>
-      <w:r>
-        <w:rPr>
-          <w:rFonts w:ascii="Arial" w:hAnsi="Arial" w:cs="Arial"/>
-          <w:sz w:val="20"/>
-          <w:szCs w:val="20"/>
-        </w:rPr>
-        <w:t>There is no required reading for this lab.</w:t>
-      </w:r>
     </w:p>
     <w:p>
       <w:pPr>
@@ -303,11 +188,64 @@
           <w:sz w:val="20"/>
           <w:szCs w:val="20"/>
         </w:rPr>
-        <w:t>There are no lab safety issues related to this study.</w:t>
-      </w:r>
-      <w:r>
-        <w:rPr>
-          <w:rFonts w:ascii="Arial" w:hAnsi="Arial" w:cs="Arial"/>
+        <w:t xml:space="preserve">Once the EOG electrodes are installed, keep the leads protected and </w:t>
+      </w:r>
+      <w:r>
+        <w:rPr>
+          <w:rFonts w:ascii="Arial" w:hAnsi="Arial" w:cs="Arial"/>
+          <w:sz w:val="20"/>
+          <w:szCs w:val="20"/>
+        </w:rPr>
+        <w:t xml:space="preserve">away from water and electrical sources until they are inserted into the isolation unit. </w:t>
+      </w:r>
+      <w:r>
+        <w:rPr>
+          <w:rFonts w:ascii="Arial" w:hAnsi="Arial" w:cs="Arial"/>
+          <w:sz w:val="20"/>
+          <w:szCs w:val="20"/>
+        </w:rPr>
+        <w:t>No personal protective equipment</w:t>
+      </w:r>
+      <w:r>
+        <w:rPr>
+          <w:rFonts w:ascii="Arial" w:hAnsi="Arial" w:cs="Arial"/>
+          <w:sz w:val="20"/>
+          <w:szCs w:val="20"/>
+        </w:rPr>
+        <w:t xml:space="preserve"> (PPE</w:t>
+      </w:r>
+      <w:r>
+        <w:rPr>
+          <w:rFonts w:ascii="Arial" w:hAnsi="Arial" w:cs="Arial"/>
+          <w:sz w:val="20"/>
+          <w:szCs w:val="20"/>
+        </w:rPr>
+        <w:t xml:space="preserve">) is required or recommended. </w:t>
+      </w:r>
+    </w:p>
+    <w:p>
+      <w:pPr>
+        <w:spacing w:after="120"/>
+        <w:jc w:val="both"/>
+        <w:rPr>
+          <w:rFonts w:ascii="Arial" w:hAnsi="Arial" w:cs="Arial"/>
+          <w:sz w:val="20"/>
+          <w:szCs w:val="20"/>
+        </w:rPr>
+      </w:pPr>
+      <w:r>
+        <w:rPr>
+          <w:rFonts w:ascii="Arial" w:hAnsi="Arial" w:cs="Arial"/>
+          <w:b/>
+          <w:sz w:val="20"/>
+          <w:szCs w:val="20"/>
+        </w:rPr>
+        <w:t>Data:</w:t>
+      </w:r>
+      <w:r>
+        <w:rPr>
+          <w:rFonts w:ascii="Arial" w:hAnsi="Arial" w:cs="Arial"/>
+          <w:b/>
           <w:sz w:val="20"/>
           <w:szCs w:val="20"/>
         </w:rPr>
@@ -319,7 +257,7 @@
           <w:sz w:val="20"/>
           <w:szCs w:val="20"/>
         </w:rPr>
-        <w:t>You will be working only with a desktop computer and its visual display.</w:t>
+        <w:t>You</w:t>
       </w:r>
       <w:r>
         <w:rPr>
@@ -335,48 +273,51 @@
           <w:sz w:val="20"/>
           <w:szCs w:val="20"/>
         </w:rPr>
-        <w:t>No personal protective equipment</w:t>
-      </w:r>
-      <w:r>
-        <w:rPr>
-          <w:rFonts w:ascii="Arial" w:hAnsi="Arial" w:cs="Arial"/>
-          <w:sz w:val="20"/>
-          <w:szCs w:val="20"/>
-        </w:rPr>
-        <w:t xml:space="preserve"> (PPE</w:t>
-      </w:r>
-      <w:r>
-        <w:rPr>
-          <w:rFonts w:ascii="Arial" w:hAnsi="Arial" w:cs="Arial"/>
-          <w:sz w:val="20"/>
-          <w:szCs w:val="20"/>
-        </w:rPr>
-        <w:t xml:space="preserve">) is required or recommended. </w:t>
-      </w:r>
-    </w:p>
-    <w:p>
-      <w:pPr>
-        <w:spacing w:after="120"/>
-        <w:jc w:val="both"/>
-        <w:rPr>
-          <w:rFonts w:ascii="Arial" w:hAnsi="Arial" w:cs="Arial"/>
-          <w:sz w:val="20"/>
-          <w:szCs w:val="20"/>
-        </w:rPr>
-      </w:pPr>
-      <w:r>
-        <w:rPr>
-          <w:rFonts w:ascii="Arial" w:hAnsi="Arial" w:cs="Arial"/>
-          <w:b/>
-          <w:sz w:val="20"/>
-          <w:szCs w:val="20"/>
-        </w:rPr>
-        <w:t>Data:</w:t>
-      </w:r>
-      <w:r>
-        <w:rPr>
-          <w:rFonts w:ascii="Arial" w:hAnsi="Arial" w:cs="Arial"/>
-          <w:b/>
+        <w:t>will</w:t>
+      </w:r>
+      <w:r>
+        <w:rPr>
+          <w:rFonts w:ascii="Arial" w:hAnsi="Arial" w:cs="Arial"/>
+          <w:sz w:val="20"/>
+          <w:szCs w:val="20"/>
+        </w:rPr>
+        <w:t xml:space="preserve"> collect </w:t>
+      </w:r>
+      <w:r>
+        <w:rPr>
+          <w:rFonts w:ascii="Arial" w:hAnsi="Arial" w:cs="Arial"/>
+          <w:sz w:val="20"/>
+          <w:szCs w:val="20"/>
+        </w:rPr>
+        <w:t>eye position traces for saccades of</w:t>
+      </w:r>
+      <w:r>
+        <w:rPr>
+          <w:rFonts w:ascii="Arial" w:hAnsi="Arial" w:cs="Arial"/>
+          <w:sz w:val="20"/>
+          <w:szCs w:val="20"/>
+        </w:rPr>
+        <w:t xml:space="preserve"> four different </w:t>
+      </w:r>
+      <w:r>
+        <w:rPr>
+          <w:rFonts w:ascii="Arial" w:hAnsi="Arial" w:cs="Arial"/>
+          <w:sz w:val="20"/>
+          <w:szCs w:val="20"/>
+        </w:rPr>
+        <w:t>sizes</w:t>
+      </w:r>
+      <w:r>
+        <w:rPr>
+          <w:rFonts w:ascii="Arial" w:hAnsi="Arial" w:cs="Arial"/>
+          <w:sz w:val="20"/>
+          <w:szCs w:val="20"/>
+        </w:rPr>
+        <w:t>.</w:t>
+      </w:r>
+      <w:r>
+        <w:rPr>
+          <w:rFonts w:ascii="Arial" w:hAnsi="Arial" w:cs="Arial"/>
           <w:sz w:val="20"/>
           <w:szCs w:val="20"/>
         </w:rPr>
@@ -388,71 +329,7 @@
           <w:sz w:val="20"/>
           <w:szCs w:val="20"/>
         </w:rPr>
-        <w:t xml:space="preserve">You </w:t>
-      </w:r>
-      <w:r>
-        <w:rPr>
-          <w:rFonts w:ascii="Arial" w:hAnsi="Arial" w:cs="Arial"/>
-          <w:sz w:val="20"/>
-          <w:szCs w:val="20"/>
-        </w:rPr>
-        <w:t>will</w:t>
-      </w:r>
-      <w:r>
-        <w:rPr>
-          <w:rFonts w:ascii="Arial" w:hAnsi="Arial" w:cs="Arial"/>
-          <w:sz w:val="20"/>
-          <w:szCs w:val="20"/>
-        </w:rPr>
-        <w:t xml:space="preserve"> collect psychophysical data using </w:t>
-      </w:r>
-      <w:r>
-        <w:rPr>
-          <w:rFonts w:ascii="Arial" w:hAnsi="Arial" w:cs="Arial"/>
-          <w:sz w:val="20"/>
-          <w:szCs w:val="20"/>
-        </w:rPr>
-        <w:t>five</w:t>
-      </w:r>
-      <w:r>
-        <w:rPr>
-          <w:rFonts w:ascii="Arial" w:hAnsi="Arial" w:cs="Arial"/>
-          <w:sz w:val="20"/>
-          <w:szCs w:val="20"/>
-        </w:rPr>
-        <w:t xml:space="preserve"> increments at</w:t>
-      </w:r>
-      <w:r>
-        <w:rPr>
-          <w:rFonts w:ascii="Arial" w:hAnsi="Arial" w:cs="Arial"/>
-          <w:sz w:val="20"/>
-          <w:szCs w:val="20"/>
-        </w:rPr>
-        <w:t xml:space="preserve"> each</w:t>
-      </w:r>
-      <w:r>
-        <w:rPr>
-          <w:rFonts w:ascii="Arial" w:hAnsi="Arial" w:cs="Arial"/>
-          <w:sz w:val="20"/>
-          <w:szCs w:val="20"/>
-        </w:rPr>
-        <w:t xml:space="preserve"> of</w:t>
-      </w:r>
-      <w:r>
-        <w:rPr>
-          <w:rFonts w:ascii="Arial" w:hAnsi="Arial" w:cs="Arial"/>
-          <w:sz w:val="20"/>
-          <w:szCs w:val="20"/>
-        </w:rPr>
-        <w:t xml:space="preserve"> four different </w:t>
-      </w:r>
-      <w:r>
-        <w:rPr>
-          <w:rFonts w:ascii="Arial" w:hAnsi="Arial" w:cs="Arial"/>
-          <w:sz w:val="20"/>
-          <w:szCs w:val="20"/>
-        </w:rPr>
-        <w:t>base contrasts.</w:t>
+        <w:t>You should collect data from both students in each pair (complete data collection from the first before beginning the second).</w:t>
       </w:r>
       <w:r>
         <w:rPr>
@@ -462,21 +339,61 @@
         </w:rPr>
         <w:t xml:space="preserve"> </w:t>
       </w:r>
-      <w:r>
-        <w:rPr>
-          <w:rFonts w:ascii="Arial" w:hAnsi="Arial" w:cs="Arial"/>
-          <w:sz w:val="20"/>
-          <w:szCs w:val="20"/>
-        </w:rPr>
-        <w:t xml:space="preserve">Working in pairs, each student </w:t>
-      </w:r>
-      <w:r>
-        <w:rPr>
-          <w:rFonts w:ascii="Arial" w:hAnsi="Arial" w:cs="Arial"/>
-          <w:sz w:val="20"/>
-          <w:szCs w:val="20"/>
-        </w:rPr>
-        <w:t>will</w:t>
+    </w:p>
+    <w:p>
+      <w:pPr>
+        <w:spacing w:after="120"/>
+        <w:jc w:val="both"/>
+        <w:rPr>
+          <w:rFonts w:ascii="Arial" w:hAnsi="Arial" w:cs="Arial"/>
+          <w:sz w:val="20"/>
+          <w:szCs w:val="20"/>
+        </w:rPr>
+      </w:pPr>
+      <w:r>
+        <w:rPr>
+          <w:rFonts w:ascii="Arial" w:hAnsi="Arial" w:cs="Arial"/>
+          <w:b/>
+          <w:sz w:val="20"/>
+          <w:szCs w:val="20"/>
+        </w:rPr>
+        <w:t xml:space="preserve">Clean up: </w:t>
+      </w:r>
+      <w:r>
+        <w:rPr>
+          <w:rFonts w:ascii="Arial" w:hAnsi="Arial" w:cs="Arial"/>
+          <w:sz w:val="20"/>
+          <w:szCs w:val="20"/>
+        </w:rPr>
+        <w:t>When you have finished, you should quit Matlab, collect any data files from the lab machine and discard your files on the lab machine.  You do not need to log out, reboot or shutdown the computer.</w:t>
+      </w:r>
+    </w:p>
+    <w:p>
+      <w:pPr>
+        <w:spacing w:after="120"/>
+        <w:jc w:val="both"/>
+        <w:rPr>
+          <w:rFonts w:ascii="Arial" w:hAnsi="Arial" w:cs="Arial"/>
+          <w:sz w:val="20"/>
+          <w:szCs w:val="20"/>
+        </w:rPr>
+      </w:pPr>
+      <w:r>
+        <w:rPr>
+          <w:rFonts w:ascii="Arial" w:hAnsi="Arial" w:cs="Arial"/>
+          <w:sz w:val="20"/>
+          <w:szCs w:val="20"/>
+        </w:rPr>
+        <w:t xml:space="preserve">EOG electrodes should be gentle cleaned to remove electrolyte gel. </w:t>
+      </w:r>
+      <w:r>
+        <w:rPr>
+          <w:rFonts w:ascii="Arial" w:hAnsi="Arial" w:cs="Arial"/>
+          <w:b/>
+          <w:sz w:val="20"/>
+          <w:szCs w:val="20"/>
+        </w:rPr>
+        <w:t>PROCEDURES</w:t>
       </w:r>
       <w:r>
         <w:rPr>
@@ -485,58 +402,6 @@
           <w:szCs w:val="20"/>
         </w:rPr>
         <w:t xml:space="preserve"> </w:t>
-      </w:r>
-      <w:r>
-        <w:rPr>
-          <w:rFonts w:ascii="Arial" w:hAnsi="Arial" w:cs="Arial"/>
-          <w:sz w:val="20"/>
-          <w:szCs w:val="20"/>
-        </w:rPr>
-        <w:t xml:space="preserve">serve as a subject for two of the </w:t>
-      </w:r>
-      <w:r>
-        <w:rPr>
-          <w:rFonts w:ascii="Arial" w:hAnsi="Arial" w:cs="Arial"/>
-          <w:sz w:val="20"/>
-          <w:szCs w:val="20"/>
-        </w:rPr>
-        <w:t xml:space="preserve">four </w:t>
-      </w:r>
-      <w:r>
-        <w:rPr>
-          <w:rFonts w:ascii="Arial" w:hAnsi="Arial" w:cs="Arial"/>
-          <w:sz w:val="20"/>
-          <w:szCs w:val="20"/>
-        </w:rPr>
-        <w:t xml:space="preserve">base contrasts. </w:t>
-      </w:r>
-    </w:p>
-    <w:p>
-      <w:pPr>
-        <w:spacing w:after="120"/>
-        <w:jc w:val="both"/>
-        <w:rPr>
-          <w:rFonts w:ascii="Arial" w:hAnsi="Arial" w:cs="Arial"/>
-          <w:sz w:val="20"/>
-          <w:szCs w:val="20"/>
-        </w:rPr>
-      </w:pPr>
-      <w:r>
-        <w:rPr>
-          <w:rFonts w:ascii="Arial" w:hAnsi="Arial" w:cs="Arial"/>
-          <w:b/>
-          <w:sz w:val="20"/>
-          <w:szCs w:val="20"/>
-        </w:rPr>
-        <w:t xml:space="preserve">Clean up: </w:t>
-      </w:r>
-      <w:r>
-        <w:rPr>
-          <w:rFonts w:ascii="Arial" w:hAnsi="Arial" w:cs="Arial"/>
-          <w:sz w:val="20"/>
-          <w:szCs w:val="20"/>
-        </w:rPr>
-        <w:t xml:space="preserve">When you have finished, you should quit Matlab, collect any data files from the lab machine and discard your files on the lab machine.  You do not need to log out, reboot or shutdown the computer. </w:t>
       </w:r>
     </w:p>
     <w:p>
@@ -627,15 +492,31 @@
           <w:sz w:val="20"/>
           <w:szCs w:val="20"/>
         </w:rPr>
-        <w:t xml:space="preserve"> What is the Weber-Fechner </w:t>
-      </w:r>
-      <w:r>
-        <w:rPr>
-          <w:rFonts w:ascii="Arial" w:hAnsi="Arial" w:cs="Arial"/>
-          <w:sz w:val="20"/>
-          <w:szCs w:val="20"/>
-        </w:rPr>
-        <w:t>law and how do contrast increments relate to it?</w:t>
+        <w:t xml:space="preserve"> </w:t>
+      </w:r>
+      <w:r>
+        <w:rPr>
+          <w:rFonts w:ascii="Arial" w:hAnsi="Arial" w:cs="Arial"/>
+          <w:sz w:val="20"/>
+          <w:szCs w:val="20"/>
+        </w:rPr>
+        <w:t xml:space="preserve">What are saccadic eye movements? What is the biological basis of the </w:t>
+      </w:r>
+      <w:r>
+        <w:rPr>
+          <w:rFonts w:ascii="Arial" w:hAnsi="Arial" w:cs="Arial"/>
+          <w:sz w:val="20"/>
+          <w:szCs w:val="20"/>
+        </w:rPr>
+        <w:t>EOG</w:t>
+      </w:r>
+      <w:r>
+        <w:rPr>
+          <w:rFonts w:ascii="Arial" w:hAnsi="Arial" w:cs="Arial"/>
+          <w:sz w:val="20"/>
+          <w:szCs w:val="20"/>
+        </w:rPr>
+        <w:t>?</w:t>
       </w:r>
     </w:p>
     <w:p>
@@ -671,7 +552,35 @@
           <w:sz w:val="20"/>
           <w:szCs w:val="20"/>
         </w:rPr>
-        <w:t>How many stimulus repeats are required to get reliable data?</w:t>
+        <w:t xml:space="preserve">Describe the procedures that were used. </w:t>
+      </w:r>
+      <w:r>
+        <w:rPr>
+          <w:rFonts w:ascii="Arial" w:hAnsi="Arial" w:cs="Arial"/>
+          <w:sz w:val="20"/>
+          <w:szCs w:val="20"/>
+        </w:rPr>
+        <w:t>If your average velocity traces show movements before the onset of the saccade, explain why.</w:t>
+      </w:r>
+    </w:p>
+    <w:p>
+      <w:pPr>
+        <w:spacing w:after="120"/>
+        <w:jc w:val="both"/>
+        <w:rPr>
+          <w:rFonts w:ascii="Arial" w:hAnsi="Arial" w:cs="Arial"/>
+          <w:sz w:val="20"/>
+          <w:szCs w:val="20"/>
+        </w:rPr>
+      </w:pPr>
+      <w:r>
+        <w:rPr>
+          <w:rFonts w:ascii="Arial" w:hAnsi="Arial" w:cs="Arial"/>
+          <w:i/>
+          <w:sz w:val="20"/>
+          <w:szCs w:val="20"/>
+        </w:rPr>
+        <w:t>Results:</w:t>
       </w:r>
       <w:r>
         <w:rPr>
@@ -687,23 +596,47 @@
           <w:sz w:val="20"/>
           <w:szCs w:val="20"/>
         </w:rPr>
-        <w:t xml:space="preserve">Why was the contrast increment presented only briefly? </w:t>
-      </w:r>
-      <w:r>
-        <w:rPr>
-          <w:rFonts w:ascii="Arial" w:hAnsi="Arial" w:cs="Arial"/>
-          <w:sz w:val="20"/>
-          <w:szCs w:val="20"/>
-        </w:rPr>
-        <w:t xml:space="preserve">Why was a two-alternative force choice design selected </w:t>
-      </w:r>
-      <w:r>
-        <w:rPr>
-          <w:rFonts w:ascii="Arial" w:hAnsi="Arial" w:cs="Arial"/>
-          <w:sz w:val="20"/>
-          <w:szCs w:val="20"/>
-        </w:rPr>
-        <w:t>rather than a yes/no design (in which each trial has a single stimulus that either does or does not increase contrast)?</w:t>
+        <w:t>Include a figure showing your data in your report.</w:t>
+      </w:r>
+      <w:r>
+        <w:rPr>
+          <w:rFonts w:ascii="Arial" w:hAnsi="Arial" w:cs="Arial"/>
+          <w:sz w:val="20"/>
+          <w:szCs w:val="20"/>
+        </w:rPr>
+        <w:t xml:space="preserve"> </w:t>
+      </w:r>
+      <w:r>
+        <w:rPr>
+          <w:rFonts w:ascii="Arial" w:hAnsi="Arial" w:cs="Arial"/>
+          <w:sz w:val="20"/>
+          <w:szCs w:val="20"/>
+        </w:rPr>
+        <w:t xml:space="preserve">How are your saccades of different sizes related (same duration? same constant acceleration? same constant acceleration to a limiting speed?). </w:t>
+      </w:r>
+      <w:r>
+        <w:rPr>
+          <w:rFonts w:ascii="Arial" w:hAnsi="Arial" w:cs="Arial"/>
+          <w:sz w:val="20"/>
+          <w:szCs w:val="20"/>
+        </w:rPr>
+        <w:t>Are the results consistent between subjects?</w:t>
+      </w:r>
+      <w:r>
+        <w:rPr>
+          <w:rFonts w:ascii="Arial" w:hAnsi="Arial" w:cs="Arial"/>
+          <w:sz w:val="20"/>
+          <w:szCs w:val="20"/>
+        </w:rPr>
+        <w:t xml:space="preserve"> Does reaction time differ between stimulus step sizes?</w:t>
+      </w:r>
+      <w:r>
+        <w:rPr>
+          <w:rFonts w:ascii="Arial" w:hAnsi="Arial" w:cs="Arial"/>
+          <w:sz w:val="20"/>
+          <w:szCs w:val="20"/>
+        </w:rPr>
+        <w:t xml:space="preserve"> </w:t>
       </w:r>
     </w:p>
     <w:p>
@@ -723,7 +656,7 @@
           <w:sz w:val="20"/>
           <w:szCs w:val="20"/>
         </w:rPr>
-        <w:t>Results:</w:t>
+        <w:t>Discussion:</w:t>
       </w:r>
       <w:r>
         <w:rPr>
@@ -739,203 +672,15 @@
           <w:sz w:val="20"/>
           <w:szCs w:val="20"/>
         </w:rPr>
-        <w:t>Include a figure showing your data in your report.</w:t>
-      </w:r>
-      <w:r>
-        <w:rPr>
-          <w:rFonts w:ascii="Arial" w:hAnsi="Arial" w:cs="Arial"/>
-          <w:sz w:val="20"/>
-          <w:szCs w:val="20"/>
-        </w:rPr>
-        <w:t xml:space="preserve"> </w:t>
-      </w:r>
-      <w:r>
-        <w:rPr>
-          <w:rFonts w:ascii="Arial" w:hAnsi="Arial" w:cs="Arial"/>
-          <w:sz w:val="20"/>
-          <w:szCs w:val="20"/>
-        </w:rPr>
-        <w:t>Are your d</w:t>
-      </w:r>
-      <w:r>
-        <w:rPr>
-          <w:rFonts w:ascii="Arial" w:hAnsi="Arial" w:cs="Arial"/>
-          <w:sz w:val="20"/>
-          <w:szCs w:val="20"/>
-        </w:rPr>
-        <w:t xml:space="preserve">ata consistent between subjects and </w:t>
-      </w:r>
-      <w:r>
-        <w:rPr>
-          <w:rFonts w:ascii="Arial" w:hAnsi="Arial" w:cs="Arial"/>
-          <w:sz w:val="20"/>
-          <w:szCs w:val="20"/>
-        </w:rPr>
-        <w:t>base contrasts?</w:t>
-      </w:r>
-      <w:r>
-        <w:rPr>
-          <w:rFonts w:ascii="Arial" w:hAnsi="Arial" w:cs="Arial"/>
-          <w:sz w:val="20"/>
-          <w:szCs w:val="20"/>
-        </w:rPr>
-        <w:t xml:space="preserve"> </w:t>
-      </w:r>
-      <w:r>
-        <w:rPr>
-          <w:rFonts w:ascii="Arial" w:hAnsi="Arial" w:cs="Arial"/>
-          <w:sz w:val="20"/>
-          <w:szCs w:val="20"/>
-        </w:rPr>
-        <w:t>Can you explain any inconsistencies?</w:t>
-      </w:r>
-      <w:r>
-        <w:rPr>
-          <w:rFonts w:ascii="Arial" w:hAnsi="Arial" w:cs="Arial"/>
-          <w:sz w:val="20"/>
-          <w:szCs w:val="20"/>
-        </w:rPr>
-        <w:t xml:space="preserve"> </w:t>
-      </w:r>
-      <w:r>
-        <w:rPr>
-          <w:rFonts w:ascii="Arial" w:hAnsi="Arial" w:cs="Arial"/>
-          <w:sz w:val="20"/>
-          <w:szCs w:val="20"/>
-        </w:rPr>
-        <w:t xml:space="preserve">What </w:t>
-      </w:r>
-      <w:r>
-        <w:rPr>
-          <w:rFonts w:ascii="Arial" w:hAnsi="Arial" w:cs="Arial"/>
-          <w:sz w:val="20"/>
-          <w:szCs w:val="20"/>
-        </w:rPr>
-        <w:t>do you</w:t>
-      </w:r>
-      <w:r>
-        <w:rPr>
-          <w:rFonts w:ascii="Arial" w:hAnsi="Arial" w:cs="Arial"/>
-          <w:sz w:val="20"/>
-          <w:szCs w:val="20"/>
-        </w:rPr>
-        <w:t>r</w:t>
-      </w:r>
-      <w:r>
-        <w:rPr>
-          <w:rFonts w:ascii="Arial" w:hAnsi="Arial" w:cs="Arial"/>
-          <w:sz w:val="20"/>
-          <w:szCs w:val="20"/>
-        </w:rPr>
-        <w:t xml:space="preserve"> data say in terms of</w:t>
-      </w:r>
-      <w:r>
-        <w:rPr>
-          <w:rFonts w:ascii="Arial" w:hAnsi="Arial" w:cs="Arial"/>
-          <w:sz w:val="20"/>
-          <w:szCs w:val="20"/>
-        </w:rPr>
-        <w:t xml:space="preserve"> the Weber-Fechner law?</w:t>
-      </w:r>
-      <w:r>
-        <w:rPr>
-          <w:rFonts w:ascii="Arial" w:hAnsi="Arial" w:cs="Arial"/>
-          <w:sz w:val="20"/>
-          <w:szCs w:val="20"/>
-        </w:rPr>
-        <w:t xml:space="preserve"> </w:t>
-      </w:r>
-    </w:p>
-    <w:p>
-      <w:pPr>
-        <w:spacing w:after="120"/>
-        <w:jc w:val="both"/>
-        <w:rPr>
-          <w:rFonts w:ascii="Arial" w:hAnsi="Arial" w:cs="Arial"/>
-          <w:sz w:val="20"/>
-          <w:szCs w:val="20"/>
-        </w:rPr>
-      </w:pPr>
-      <w:r>
-        <w:rPr>
-          <w:rFonts w:ascii="Arial" w:hAnsi="Arial" w:cs="Arial"/>
-          <w:i/>
-          <w:sz w:val="20"/>
-          <w:szCs w:val="20"/>
-        </w:rPr>
-        <w:t>Discussion:</w:t>
-      </w:r>
-      <w:r>
-        <w:rPr>
-          <w:rFonts w:ascii="Arial" w:hAnsi="Arial" w:cs="Arial"/>
-          <w:sz w:val="20"/>
-          <w:szCs w:val="20"/>
-        </w:rPr>
-        <w:t xml:space="preserve"> </w:t>
-      </w:r>
-      <w:r>
-        <w:rPr>
-          <w:rFonts w:ascii="Arial" w:hAnsi="Arial" w:cs="Arial"/>
-          <w:sz w:val="20"/>
-          <w:szCs w:val="20"/>
-        </w:rPr>
-        <w:t>What are your conclusions?</w:t>
-      </w:r>
-      <w:r>
-        <w:rPr>
-          <w:rFonts w:ascii="Arial" w:hAnsi="Arial" w:cs="Arial"/>
-          <w:sz w:val="20"/>
-          <w:szCs w:val="20"/>
-        </w:rPr>
-        <w:t xml:space="preserve"> </w:t>
-      </w:r>
-      <w:r>
-        <w:rPr>
-          <w:rFonts w:ascii="Arial" w:hAnsi="Arial" w:cs="Arial"/>
-          <w:sz w:val="20"/>
-          <w:szCs w:val="20"/>
-        </w:rPr>
-        <w:t xml:space="preserve">What are the limitations of your data? </w:t>
-      </w:r>
-      <w:r>
-        <w:rPr>
-          <w:rFonts w:ascii="Arial" w:hAnsi="Arial" w:cs="Arial"/>
-          <w:sz w:val="20"/>
-          <w:szCs w:val="20"/>
-        </w:rPr>
-        <w:t>Do</w:t>
-      </w:r>
-      <w:r>
-        <w:rPr>
-          <w:rFonts w:ascii="Arial" w:hAnsi="Arial" w:cs="Arial"/>
-          <w:sz w:val="20"/>
-          <w:szCs w:val="20"/>
-        </w:rPr>
-        <w:t xml:space="preserve"> </w:t>
-      </w:r>
-      <w:r>
-        <w:rPr>
-          <w:rFonts w:ascii="Arial" w:hAnsi="Arial" w:cs="Arial"/>
-          <w:sz w:val="20"/>
-          <w:szCs w:val="20"/>
-        </w:rPr>
-        <w:t xml:space="preserve">your data reveal anything conclusive about </w:t>
-      </w:r>
-      <w:r>
-        <w:rPr>
-          <w:rFonts w:ascii="Arial" w:hAnsi="Arial" w:cs="Arial"/>
-          <w:sz w:val="20"/>
-          <w:szCs w:val="20"/>
-        </w:rPr>
-        <w:t>the way that sensory neurons use the dynamic range of their rate of firing to</w:t>
-      </w:r>
-      <w:r>
-        <w:rPr>
-          <w:rFonts w:ascii="Arial" w:hAnsi="Arial" w:cs="Arial"/>
-          <w:sz w:val="20"/>
-          <w:szCs w:val="20"/>
-        </w:rPr>
-        <w:t xml:space="preserve"> contrast? </w:t>
+        <w:t>Given that load on the eye muscles is constant (one eyeball), what can you infer about the forces generated by the eye muscles during saccades of different sizes.</w:t>
+      </w:r>
+      <w:r>
+        <w:rPr>
+          <w:rFonts w:ascii="Arial" w:hAnsi="Arial" w:cs="Arial"/>
+          <w:sz w:val="20"/>
+          <w:szCs w:val="20"/>
+        </w:rPr>
+        <w:t xml:space="preserve"> What might affect whether reaction time differs for different stimulus step sizes?</w:t>
       </w:r>
     </w:p>
     <w:p>
@@ -950,6 +695,8 @@
         </w:rPr>
         <w:br w:type="page"/>
       </w:r>
+      <w:bookmarkStart w:id="0" w:name="_GoBack"/>
+      <w:bookmarkEnd w:id="0"/>
     </w:p>
     <w:p>
       <w:pPr>
@@ -2102,33 +1849,198 @@
           <w:sz w:val="20"/>
           <w:szCs w:val="20"/>
         </w:rPr>
-        <w:t xml:space="preserve">Before collecting </w:t>
-      </w:r>
-      <w:proofErr w:type="gramStart"/>
-      <w:r>
-        <w:rPr>
-          <w:rFonts w:ascii="Arial" w:hAnsi="Arial" w:cs="Arial"/>
-          <w:sz w:val="20"/>
-          <w:szCs w:val="20"/>
-        </w:rPr>
-        <w:t>data</w:t>
-      </w:r>
-      <w:proofErr w:type="gramEnd"/>
-      <w:r>
-        <w:rPr>
-          <w:rFonts w:ascii="Arial" w:hAnsi="Arial" w:cs="Arial"/>
-          <w:sz w:val="20"/>
-          <w:szCs w:val="20"/>
-        </w:rPr>
-        <w:t xml:space="preserve"> you must adjust the task settings.  You must enter the viewing distances.  You should adjust the filter w</w:t>
-      </w:r>
-      <w:r>
-        <w:rPr>
-          <w:rFonts w:ascii="Arial" w:hAnsi="Arial" w:cs="Arial"/>
-          <w:sz w:val="20"/>
-          <w:szCs w:val="20"/>
-        </w:rPr>
-        <w:t>idth so that you can reliably see the smallest (4°) saccades.  Once the filter width is set, you should adjust the saccade threshold so that you reliably detect most of th</w:t>
+        <w:t>Before collecting data</w:t>
+      </w:r>
+      <w:r>
+        <w:rPr>
+          <w:rFonts w:ascii="Arial" w:hAnsi="Arial" w:cs="Arial"/>
+          <w:sz w:val="20"/>
+          <w:szCs w:val="20"/>
+        </w:rPr>
+        <w:t>,</w:t>
+      </w:r>
+      <w:r>
+        <w:rPr>
+          <w:rFonts w:ascii="Arial" w:hAnsi="Arial" w:cs="Arial"/>
+          <w:sz w:val="20"/>
+          <w:szCs w:val="20"/>
+        </w:rPr>
+        <w:t xml:space="preserve"> you must adjust the task settings.  You </w:t>
+      </w:r>
+      <w:r>
+        <w:rPr>
+          <w:rFonts w:ascii="Arial" w:hAnsi="Arial" w:cs="Arial"/>
+          <w:sz w:val="20"/>
+          <w:szCs w:val="20"/>
+        </w:rPr>
+        <w:t xml:space="preserve">must enter the </w:t>
+      </w:r>
+      <w:r>
+        <w:rPr>
+          <w:rFonts w:ascii="Arial" w:hAnsi="Arial" w:cs="Arial"/>
+          <w:b/>
+          <w:sz w:val="20"/>
+          <w:szCs w:val="20"/>
+        </w:rPr>
+        <w:t>Viewing Distance</w:t>
+      </w:r>
+      <w:r>
+        <w:rPr>
+          <w:rFonts w:ascii="Arial" w:hAnsi="Arial" w:cs="Arial"/>
+          <w:sz w:val="20"/>
+          <w:szCs w:val="20"/>
+        </w:rPr>
+        <w:t xml:space="preserve">.  </w:t>
+      </w:r>
+      <w:r>
+        <w:rPr>
+          <w:rFonts w:ascii="Arial" w:hAnsi="Arial" w:cs="Arial"/>
+          <w:sz w:val="20"/>
+          <w:szCs w:val="20"/>
+        </w:rPr>
+        <w:t>To set the viewing distance, find a comfortable viewing position and measure the approximate distance from your eyes to the screen. This should generally be 50 to 75 cm.</w:t>
+      </w:r>
+      <w:r>
+        <w:rPr>
+          <w:rFonts w:ascii="Arial" w:hAnsi="Arial" w:cs="Arial"/>
+          <w:sz w:val="20"/>
+          <w:szCs w:val="20"/>
+        </w:rPr>
+        <w:t xml:space="preserve"> </w:t>
+      </w:r>
+      <w:r>
+        <w:rPr>
+          <w:rFonts w:ascii="Arial" w:hAnsi="Arial" w:cs="Arial"/>
+          <w:sz w:val="20"/>
+          <w:szCs w:val="20"/>
+        </w:rPr>
+        <w:t>You must enter this value before data collection to ensure that the stimulus steps are calibrated.</w:t>
+      </w:r>
+    </w:p>
+    <w:p>
+      <w:pPr>
+        <w:pStyle w:val="p1"/>
+        <w:jc w:val="both"/>
+        <w:rPr>
+          <w:rFonts w:ascii="Arial" w:hAnsi="Arial" w:cs="Arial"/>
+          <w:sz w:val="20"/>
+          <w:szCs w:val="20"/>
+        </w:rPr>
+      </w:pPr>
+    </w:p>
+    <w:p>
+      <w:pPr>
+        <w:pStyle w:val="p1"/>
+        <w:jc w:val="both"/>
+        <w:rPr>
+          <w:rFonts w:ascii="Arial" w:hAnsi="Arial" w:cs="Arial"/>
+          <w:sz w:val="20"/>
+          <w:szCs w:val="20"/>
+        </w:rPr>
+      </w:pPr>
+      <w:r>
+        <w:rPr>
+          <w:rFonts w:ascii="Arial" w:hAnsi="Arial" w:cs="Arial"/>
+          <w:sz w:val="20"/>
+          <w:szCs w:val="20"/>
+        </w:rPr>
+        <w:t xml:space="preserve">You should adjust the </w:t>
+      </w:r>
+      <w:r>
+        <w:rPr>
+          <w:rFonts w:ascii="Arial" w:hAnsi="Arial" w:cs="Arial"/>
+          <w:b/>
+          <w:sz w:val="20"/>
+          <w:szCs w:val="20"/>
+        </w:rPr>
+        <w:t>Filter Width</w:t>
+      </w:r>
+      <w:r>
+        <w:rPr>
+          <w:rFonts w:ascii="Arial" w:hAnsi="Arial" w:cs="Arial"/>
+          <w:sz w:val="20"/>
+          <w:szCs w:val="20"/>
+        </w:rPr>
+        <w:t xml:space="preserve"> so that you can reliably see the smallest (4°) saccades.  </w:t>
+      </w:r>
+      <w:r>
+        <w:rPr>
+          <w:rFonts w:ascii="Arial" w:hAnsi="Arial" w:cs="Arial"/>
+          <w:sz w:val="20"/>
+          <w:szCs w:val="20"/>
+        </w:rPr>
+        <w:t>The eye position data are smoothed with a boxcar filter, the width of which is set by this entry.  Eye positions are sampled every 1 ms, so a value of 1 m</w:t>
+      </w:r>
+      <w:r>
+        <w:rPr>
+          <w:rFonts w:ascii="Arial" w:hAnsi="Arial" w:cs="Arial"/>
+          <w:sz w:val="20"/>
+          <w:szCs w:val="20"/>
+        </w:rPr>
+        <w:t xml:space="preserve">s corresponds to no filtering. </w:t>
+      </w:r>
+      <w:r>
+        <w:rPr>
+          <w:rFonts w:ascii="Arial" w:hAnsi="Arial" w:cs="Arial"/>
+          <w:sz w:val="20"/>
+          <w:szCs w:val="20"/>
+        </w:rPr>
+        <w:t>Too little filtering will leave you with noisy data that will require you to collect many samples.  Too much filtering will remove high frequencies and distort the dynamics of the eye movements.</w:t>
+      </w:r>
+      <w:r>
+        <w:rPr>
+          <w:rFonts w:ascii="Arial" w:hAnsi="Arial" w:cs="Arial"/>
+          <w:sz w:val="20"/>
+          <w:szCs w:val="20"/>
+        </w:rPr>
+        <w:t xml:space="preserve">  You should not change this setting after you start collecting your date.</w:t>
+      </w:r>
+    </w:p>
+    <w:p>
+      <w:pPr>
+        <w:pStyle w:val="p1"/>
+        <w:jc w:val="both"/>
+        <w:rPr>
+          <w:rFonts w:ascii="Arial" w:hAnsi="Arial" w:cs="Arial"/>
+          <w:sz w:val="20"/>
+          <w:szCs w:val="20"/>
+        </w:rPr>
+      </w:pPr>
+    </w:p>
+    <w:p>
+      <w:pPr>
+        <w:pStyle w:val="p1"/>
+        <w:jc w:val="both"/>
+        <w:rPr>
+          <w:rFonts w:ascii="Arial" w:hAnsi="Arial" w:cs="Arial"/>
+          <w:sz w:val="20"/>
+          <w:szCs w:val="20"/>
+        </w:rPr>
+      </w:pPr>
+      <w:r>
+        <w:rPr>
+          <w:rFonts w:ascii="Arial" w:hAnsi="Arial" w:cs="Arial"/>
+          <w:sz w:val="20"/>
+          <w:szCs w:val="20"/>
+        </w:rPr>
+        <w:t xml:space="preserve">Once the filter width is set, you should adjust the </w:t>
+      </w:r>
+      <w:r>
+        <w:rPr>
+          <w:rFonts w:ascii="Arial" w:hAnsi="Arial" w:cs="Arial"/>
+          <w:b/>
+          <w:sz w:val="20"/>
+          <w:szCs w:val="20"/>
+        </w:rPr>
+        <w:t>Saccade Threshold</w:t>
+      </w:r>
+      <w:r>
+        <w:rPr>
+          <w:rFonts w:ascii="Arial" w:hAnsi="Arial" w:cs="Arial"/>
+          <w:sz w:val="20"/>
+          <w:szCs w:val="20"/>
+        </w:rPr>
+        <w:t xml:space="preserve"> so that you reliably detect most of th</w:t>
       </w:r>
       <w:r>
         <w:rPr>
@@ -2138,6 +2050,22 @@
         </w:rPr>
         <w:t xml:space="preserve">e 4° saccades without allowing fluctuations in the noise to be classified as saccades.  It is better to miss some saccades than to include spurious signal fluctuations as saccade.  </w:t>
       </w:r>
+      <w:r>
+        <w:rPr>
+          <w:rFonts w:ascii="Arial" w:hAnsi="Arial" w:cs="Arial"/>
+          <w:sz w:val="20"/>
+          <w:szCs w:val="20"/>
+        </w:rPr>
+        <w:t>The program detects the start and end of each saccade using a speed threshold. The threshold is visible as horizontal lines in the most recent velocity trace (plot 3).  The threshold is applied to the filtered traces</w:t>
+      </w:r>
+      <w:r>
+        <w:rPr>
+          <w:rFonts w:ascii="Arial" w:hAnsi="Arial" w:cs="Arial"/>
+          <w:sz w:val="20"/>
+          <w:szCs w:val="20"/>
+        </w:rPr>
+        <w:t>.  Five consecutive values above the threshold are counted as the start of a saccade.  After a saccade starts, the first five consecutive values below the threshold are counted as the end of the saccade.</w:t>
+      </w:r>
     </w:p>
     <w:p>
       <w:pPr>
@@ -2163,10 +2091,19 @@
       <w:r>
         <w:rPr>
           <w:rFonts w:ascii="Arial" w:hAnsi="Arial" w:cs="Arial"/>
-          <w:sz w:val="20"/>
-          <w:szCs w:val="20"/>
-        </w:rPr>
-        <w:t xml:space="preserve">Breaks: </w:t>
+          <w:b/>
+          <w:sz w:val="20"/>
+          <w:szCs w:val="20"/>
+        </w:rPr>
+        <w:t>Breaks</w:t>
+      </w:r>
+      <w:r>
+        <w:rPr>
+          <w:rFonts w:ascii="Arial" w:hAnsi="Arial" w:cs="Arial"/>
+          <w:sz w:val="20"/>
+          <w:szCs w:val="20"/>
+        </w:rPr>
+        <w:t xml:space="preserve">: </w:t>
       </w:r>
       <w:r>
         <w:rPr>
@@ -2458,60 +2395,7 @@
           <w:sz w:val="20"/>
           <w:szCs w:val="20"/>
         </w:rPr>
-        <w:t>Find a comfortable viewing position and measure the distance from your eyes to the screen.  This should generally be 50 to 75 cm.</w:t>
-      </w:r>
-      <w:r>
-        <w:rPr>
-          <w:rFonts w:ascii="Arial" w:hAnsi="Arial" w:cs="Arial"/>
-          <w:sz w:val="20"/>
-          <w:szCs w:val="20"/>
-        </w:rPr>
-        <w:t xml:space="preserve">  You must enter this value before data collection to ensure that the stimulus steps are calibrated. </w:t>
-      </w:r>
-    </w:p>
-    <w:p>
-      <w:pPr>
-        <w:spacing w:after="120"/>
-        <w:jc w:val="both"/>
-        <w:rPr>
-          <w:rFonts w:ascii="Arial" w:hAnsi="Arial" w:cs="Arial"/>
-          <w:sz w:val="20"/>
-          <w:szCs w:val="20"/>
-        </w:rPr>
-      </w:pPr>
-      <w:r>
-        <w:rPr>
-          <w:rFonts w:ascii="Arial" w:hAnsi="Arial" w:cs="Arial"/>
-          <w:b/>
-          <w:sz w:val="20"/>
-          <w:szCs w:val="20"/>
-        </w:rPr>
-        <w:t>Saccade Threshold (deg/s)</w:t>
-      </w:r>
-      <w:r>
-        <w:rPr>
-          <w:rFonts w:ascii="Arial" w:hAnsi="Arial" w:cs="Arial"/>
-          <w:b/>
-          <w:sz w:val="20"/>
-          <w:szCs w:val="20"/>
-        </w:rPr>
-        <w:t xml:space="preserve">: </w:t>
-      </w:r>
-      <w:r>
-        <w:rPr>
-          <w:rFonts w:ascii="Arial" w:hAnsi="Arial" w:cs="Arial"/>
-          <w:sz w:val="20"/>
-          <w:szCs w:val="20"/>
-        </w:rPr>
-        <w:t xml:space="preserve">The program detects the start and end of each saccade using a speed threshold. You can adjust that threshold here.  The threshold is applied to the filtered traces.  If your filtered trace is noisy, you will need to set the threshold higher to avoid spurious detections.  If your filtered traces are less noisy, you can set the threshold lower to </w:t>
-      </w:r>
-      <w:r>
-        <w:rPr>
-          <w:rFonts w:ascii="Arial" w:hAnsi="Arial" w:cs="Arial"/>
-          <w:sz w:val="20"/>
-          <w:szCs w:val="20"/>
-        </w:rPr>
-        <w:t>get more precise measurements of the saccade dynamics.</w:t>
+        <w:t xml:space="preserve">The distance from your eyes to the screen. This value must be set before data collection to ensure that your position and speed measures are properly calibrated. </w:t>
       </w:r>
       <w:r>
         <w:rPr>
@@ -2547,7 +2431,43 @@
           <w:sz w:val="20"/>
           <w:szCs w:val="20"/>
         </w:rPr>
-        <w:t xml:space="preserve">The eye position data are smoothed with a boxcar filter, the width of which is set by this entry.  Eye positions are sampled every 1 ms, so a value of 1 ms corresponds to no filtering.  Too little filtering will leave you with noisy data that will require you to collect many samples.  Too much filtering will remove high frequencies and distort the dynamics of the eye movements. </w:t>
+        <w:t>The width of the boxcar filter that smooths the eye position traces (and thereby the eye velocity traces).</w:t>
+      </w:r>
+      <w:r>
+        <w:rPr>
+          <w:rFonts w:ascii="Arial" w:hAnsi="Arial" w:cs="Arial"/>
+          <w:sz w:val="20"/>
+          <w:szCs w:val="20"/>
+        </w:rPr>
+        <w:t xml:space="preserve"> </w:t>
+      </w:r>
+    </w:p>
+    <w:p>
+      <w:pPr>
+        <w:spacing w:after="120"/>
+        <w:jc w:val="both"/>
+        <w:rPr>
+          <w:rFonts w:ascii="Arial" w:hAnsi="Arial" w:cs="Arial"/>
+          <w:sz w:val="20"/>
+          <w:szCs w:val="20"/>
+        </w:rPr>
+      </w:pPr>
+      <w:r>
+        <w:rPr>
+          <w:rFonts w:ascii="Arial" w:hAnsi="Arial" w:cs="Arial"/>
+          <w:b/>
+          <w:sz w:val="20"/>
+          <w:szCs w:val="20"/>
+        </w:rPr>
+        <w:t xml:space="preserve">Saccade Threshold (deg/s): </w:t>
+      </w:r>
+      <w:r>
+        <w:rPr>
+          <w:rFonts w:ascii="Arial" w:hAnsi="Arial" w:cs="Arial"/>
+          <w:sz w:val="20"/>
+          <w:szCs w:val="20"/>
+        </w:rPr>
+        <w:t xml:space="preserve">The program detects the start and end of each saccade using a speed threshold. You can adjust that threshold here.  The threshold is applied to the filtered traces.  If your filtered trace is noisy, you will need to set the threshold higher to avoid spurious detections.  If your filtered traces are less noisy, you can set the threshold lower to get more precise measurements of the saccade dynamics. </w:t>
       </w:r>
     </w:p>
     <w:p>

</xml_diff>